<commit_message>
Basic git command documentation update
</commit_message>
<xml_diff>
--- a/Basic Git Commands.docx
+++ b/Basic Git Commands.docx
@@ -289,6 +289,654 @@
         <w:tab/>
         <w:t xml:space="preserve">git command --help  (open browser window) </w:t>
       </w:r>
+    </w:p>
+    <w:p>
+      <w:pPr>
+        <w:rPr>
+          <w:sz w:val="40"/>
+          <w:szCs w:val="40"/>
+        </w:rPr>
+      </w:pPr>
+      <w:r>
+        <w:rPr>
+          <w:sz w:val="40"/>
+          <w:szCs w:val="40"/>
+        </w:rPr>
+        <w:br w:type="page"/>
+      </w:r>
+    </w:p>
+    <w:tbl>
+      <w:tblPr>
+        <w:tblStyle w:val="TableGrid"/>
+        <w:tblW w:w="0" w:type="auto"/>
+        <w:tblLook w:val="04A0" w:firstRow="1" w:lastRow="0" w:firstColumn="1" w:lastColumn="0" w:noHBand="0" w:noVBand="1"/>
+      </w:tblPr>
+      <w:tblGrid>
+        <w:gridCol w:w="4675"/>
+        <w:gridCol w:w="4675"/>
+      </w:tblGrid>
+      <w:tr>
+        <w:tc>
+          <w:tcPr>
+            <w:tcW w:w="4675" w:type="dxa"/>
+          </w:tcPr>
+          <w:p>
+            <w:pPr>
+              <w:rPr>
+                <w:sz w:val="40"/>
+                <w:szCs w:val="40"/>
+              </w:rPr>
+            </w:pPr>
+            <w:r>
+              <w:rPr>
+                <w:sz w:val="40"/>
+                <w:szCs w:val="40"/>
+              </w:rPr>
+              <w:lastRenderedPageBreak/>
+              <w:t>Command</w:t>
+            </w:r>
+          </w:p>
+        </w:tc>
+        <w:tc>
+          <w:tcPr>
+            <w:tcW w:w="4675" w:type="dxa"/>
+          </w:tcPr>
+          <w:p>
+            <w:pPr>
+              <w:rPr>
+                <w:sz w:val="40"/>
+                <w:szCs w:val="40"/>
+              </w:rPr>
+            </w:pPr>
+            <w:r>
+              <w:rPr>
+                <w:sz w:val="40"/>
+                <w:szCs w:val="40"/>
+              </w:rPr>
+              <w:t>Action</w:t>
+            </w:r>
+          </w:p>
+        </w:tc>
+      </w:tr>
+      <w:tr>
+        <w:tc>
+          <w:tcPr>
+            <w:tcW w:w="4675" w:type="dxa"/>
+          </w:tcPr>
+          <w:p>
+            <w:pPr>
+              <w:rPr>
+                <w:sz w:val="40"/>
+                <w:szCs w:val="40"/>
+              </w:rPr>
+            </w:pPr>
+            <w:r>
+              <w:rPr>
+                <w:sz w:val="40"/>
+                <w:szCs w:val="40"/>
+              </w:rPr>
+              <w:t>git status</w:t>
+            </w:r>
+          </w:p>
+        </w:tc>
+        <w:tc>
+          <w:tcPr>
+            <w:tcW w:w="4675" w:type="dxa"/>
+          </w:tcPr>
+          <w:p>
+            <w:pPr>
+              <w:rPr>
+                <w:sz w:val="40"/>
+                <w:szCs w:val="40"/>
+              </w:rPr>
+            </w:pPr>
+            <w:r>
+              <w:rPr>
+                <w:sz w:val="40"/>
+                <w:szCs w:val="40"/>
+              </w:rPr>
+              <w:t xml:space="preserve">This shows in a list the </w:t>
+            </w:r>
+            <w:proofErr w:type="gramStart"/>
+            <w:r>
+              <w:rPr>
+                <w:sz w:val="40"/>
+                <w:szCs w:val="40"/>
+              </w:rPr>
+              <w:t>current status</w:t>
+            </w:r>
+            <w:proofErr w:type="gramEnd"/>
+            <w:r>
+              <w:rPr>
+                <w:sz w:val="40"/>
+                <w:szCs w:val="40"/>
+              </w:rPr>
+              <w:t xml:space="preserve"> of tracked and untracked files in your local repository</w:t>
+            </w:r>
+          </w:p>
+        </w:tc>
+      </w:tr>
+      <w:tr>
+        <w:tc>
+          <w:tcPr>
+            <w:tcW w:w="4675" w:type="dxa"/>
+          </w:tcPr>
+          <w:p>
+            <w:pPr>
+              <w:rPr>
+                <w:sz w:val="40"/>
+                <w:szCs w:val="40"/>
+              </w:rPr>
+            </w:pPr>
+            <w:proofErr w:type="gramStart"/>
+            <w:r>
+              <w:rPr>
+                <w:sz w:val="40"/>
+                <w:szCs w:val="40"/>
+              </w:rPr>
+              <w:t>git</w:t>
+            </w:r>
+            <w:proofErr w:type="gramEnd"/>
+            <w:r>
+              <w:rPr>
+                <w:sz w:val="40"/>
+                <w:szCs w:val="40"/>
+              </w:rPr>
+              <w:t xml:space="preserve"> add .</w:t>
+            </w:r>
+          </w:p>
+        </w:tc>
+        <w:tc>
+          <w:tcPr>
+            <w:tcW w:w="4675" w:type="dxa"/>
+          </w:tcPr>
+          <w:p>
+            <w:pPr>
+              <w:rPr>
+                <w:sz w:val="40"/>
+                <w:szCs w:val="40"/>
+              </w:rPr>
+            </w:pPr>
+            <w:r>
+              <w:rPr>
+                <w:sz w:val="40"/>
+                <w:szCs w:val="40"/>
+              </w:rPr>
+              <w:t>Stages all untracked changes to the repository for committing.</w:t>
+            </w:r>
+          </w:p>
+        </w:tc>
+      </w:tr>
+      <w:tr>
+        <w:tc>
+          <w:tcPr>
+            <w:tcW w:w="4675" w:type="dxa"/>
+          </w:tcPr>
+          <w:p>
+            <w:pPr>
+              <w:rPr>
+                <w:sz w:val="40"/>
+                <w:szCs w:val="40"/>
+              </w:rPr>
+            </w:pPr>
+            <w:r>
+              <w:rPr>
+                <w:sz w:val="40"/>
+                <w:szCs w:val="40"/>
+              </w:rPr>
+              <w:t>git commit -m “your subject message”</w:t>
+            </w:r>
+          </w:p>
+        </w:tc>
+        <w:tc>
+          <w:tcPr>
+            <w:tcW w:w="4675" w:type="dxa"/>
+          </w:tcPr>
+          <w:p>
+            <w:pPr>
+              <w:rPr>
+                <w:sz w:val="40"/>
+                <w:szCs w:val="40"/>
+              </w:rPr>
+            </w:pPr>
+            <w:r>
+              <w:rPr>
+                <w:sz w:val="40"/>
+                <w:szCs w:val="40"/>
+              </w:rPr>
+              <w:t>Commits staged files</w:t>
+            </w:r>
+          </w:p>
+        </w:tc>
+      </w:tr>
+      <w:tr>
+        <w:tc>
+          <w:tcPr>
+            <w:tcW w:w="4675" w:type="dxa"/>
+          </w:tcPr>
+          <w:p>
+            <w:pPr>
+              <w:rPr>
+                <w:sz w:val="40"/>
+                <w:szCs w:val="40"/>
+              </w:rPr>
+            </w:pPr>
+            <w:r>
+              <w:rPr>
+                <w:sz w:val="40"/>
+                <w:szCs w:val="40"/>
+              </w:rPr>
+              <w:t>git push</w:t>
+            </w:r>
+          </w:p>
+        </w:tc>
+        <w:tc>
+          <w:tcPr>
+            <w:tcW w:w="4675" w:type="dxa"/>
+          </w:tcPr>
+          <w:p>
+            <w:pPr>
+              <w:rPr>
+                <w:sz w:val="40"/>
+                <w:szCs w:val="40"/>
+              </w:rPr>
+            </w:pPr>
+            <w:r>
+              <w:rPr>
+                <w:sz w:val="40"/>
+                <w:szCs w:val="40"/>
+              </w:rPr>
+              <w:t>Pushes your local commits to github.com (origin/xxx)</w:t>
+            </w:r>
+          </w:p>
+        </w:tc>
+      </w:tr>
+      <w:tr>
+        <w:tc>
+          <w:tcPr>
+            <w:tcW w:w="4675" w:type="dxa"/>
+          </w:tcPr>
+          <w:p>
+            <w:pPr>
+              <w:rPr>
+                <w:sz w:val="40"/>
+                <w:szCs w:val="40"/>
+              </w:rPr>
+            </w:pPr>
+            <w:proofErr w:type="gramStart"/>
+            <w:r>
+              <w:rPr>
+                <w:sz w:val="40"/>
+                <w:szCs w:val="40"/>
+              </w:rPr>
+              <w:t>git</w:t>
+            </w:r>
+            <w:proofErr w:type="gramEnd"/>
+            <w:r>
+              <w:rPr>
+                <w:sz w:val="40"/>
+                <w:szCs w:val="40"/>
+              </w:rPr>
+              <w:t xml:space="preserve"> pull</w:t>
+            </w:r>
+          </w:p>
+          <w:p>
+            <w:pPr>
+              <w:rPr>
+                <w:sz w:val="40"/>
+                <w:szCs w:val="40"/>
+              </w:rPr>
+            </w:pPr>
+            <w:r>
+              <w:rPr>
+                <w:sz w:val="40"/>
+                <w:szCs w:val="40"/>
+              </w:rPr>
+              <w:t>(git fetch and get merge)</w:t>
+            </w:r>
+          </w:p>
+        </w:tc>
+        <w:tc>
+          <w:tcPr>
+            <w:tcW w:w="4675" w:type="dxa"/>
+          </w:tcPr>
+          <w:p>
+            <w:pPr>
+              <w:rPr>
+                <w:sz w:val="40"/>
+                <w:szCs w:val="40"/>
+              </w:rPr>
+            </w:pPr>
+            <w:r>
+              <w:rPr>
+                <w:sz w:val="40"/>
+                <w:szCs w:val="40"/>
+              </w:rPr>
+              <w:t>Fetch and merge from github.com</w:t>
+            </w:r>
+          </w:p>
+        </w:tc>
+      </w:tr>
+      <w:tr>
+        <w:tc>
+          <w:tcPr>
+            <w:tcW w:w="4675" w:type="dxa"/>
+          </w:tcPr>
+          <w:p>
+            <w:pPr>
+              <w:rPr>
+                <w:sz w:val="40"/>
+                <w:szCs w:val="40"/>
+              </w:rPr>
+            </w:pPr>
+            <w:r>
+              <w:rPr>
+                <w:sz w:val="40"/>
+                <w:szCs w:val="40"/>
+              </w:rPr>
+              <w:t>git stash</w:t>
+            </w:r>
+          </w:p>
+          <w:p>
+            <w:pPr>
+              <w:rPr>
+                <w:sz w:val="40"/>
+                <w:szCs w:val="40"/>
+              </w:rPr>
+            </w:pPr>
+            <w:r>
+              <w:rPr>
+                <w:sz w:val="40"/>
+                <w:szCs w:val="40"/>
+              </w:rPr>
+              <w:t>git stash list</w:t>
+            </w:r>
+          </w:p>
+          <w:p>
+            <w:pPr>
+              <w:rPr>
+                <w:sz w:val="40"/>
+                <w:szCs w:val="40"/>
+              </w:rPr>
+            </w:pPr>
+            <w:r>
+              <w:rPr>
+                <w:sz w:val="40"/>
+                <w:szCs w:val="40"/>
+              </w:rPr>
+              <w:t xml:space="preserve">git </w:t>
+            </w:r>
+            <w:proofErr w:type="gramStart"/>
+            <w:r>
+              <w:rPr>
+                <w:sz w:val="40"/>
+                <w:szCs w:val="40"/>
+              </w:rPr>
+              <w:t>stash</w:t>
+            </w:r>
+            <w:proofErr w:type="gramEnd"/>
+            <w:r>
+              <w:rPr>
+                <w:sz w:val="40"/>
+                <w:szCs w:val="40"/>
+              </w:rPr>
+              <w:t xml:space="preserve"> apply</w:t>
+            </w:r>
+          </w:p>
+        </w:tc>
+        <w:tc>
+          <w:tcPr>
+            <w:tcW w:w="4675" w:type="dxa"/>
+          </w:tcPr>
+          <w:p>
+            <w:pPr>
+              <w:rPr>
+                <w:sz w:val="40"/>
+                <w:szCs w:val="40"/>
+              </w:rPr>
+            </w:pPr>
+            <w:r>
+              <w:rPr>
+                <w:sz w:val="40"/>
+                <w:szCs w:val="40"/>
+              </w:rPr>
+              <w:t>You and a partner have been working on a common file in a meeting. Both have changes to the file. Who commits?</w:t>
+            </w:r>
+          </w:p>
+          <w:p>
+            <w:pPr>
+              <w:rPr>
+                <w:sz w:val="40"/>
+                <w:szCs w:val="40"/>
+              </w:rPr>
+            </w:pPr>
+            <w:r>
+              <w:rPr>
+                <w:sz w:val="40"/>
+                <w:szCs w:val="40"/>
+              </w:rPr>
+              <w:t>Stash takes the dirty state of your current repo directory and saves the changes on the “stack” of unfinished changes.</w:t>
+            </w:r>
+          </w:p>
+          <w:p>
+            <w:pPr>
+              <w:rPr>
+                <w:sz w:val="40"/>
+                <w:szCs w:val="40"/>
+              </w:rPr>
+            </w:pPr>
+            <w:r>
+              <w:rPr>
+                <w:sz w:val="40"/>
+                <w:szCs w:val="40"/>
+              </w:rPr>
+              <w:t xml:space="preserve">Now, one person can do their stage, </w:t>
+            </w:r>
+            <w:proofErr w:type="gramStart"/>
+            <w:r>
+              <w:rPr>
+                <w:sz w:val="40"/>
+                <w:szCs w:val="40"/>
+              </w:rPr>
+              <w:t>commit</w:t>
+            </w:r>
+            <w:proofErr w:type="gramEnd"/>
+            <w:r>
+              <w:rPr>
+                <w:sz w:val="40"/>
+                <w:szCs w:val="40"/>
+              </w:rPr>
+              <w:t xml:space="preserve"> and </w:t>
+            </w:r>
+            <w:r>
+              <w:rPr>
+                <w:sz w:val="40"/>
+                <w:szCs w:val="40"/>
+              </w:rPr>
+              <w:lastRenderedPageBreak/>
+              <w:t>push. Then the other person can do a pull.</w:t>
+            </w:r>
+            <w:r>
+              <w:rPr>
+                <w:sz w:val="40"/>
+                <w:szCs w:val="40"/>
+              </w:rPr>
+              <w:t xml:space="preserve"> Then retrieve the “stashed” changes. Do their stage, </w:t>
+            </w:r>
+            <w:proofErr w:type="gramStart"/>
+            <w:r>
+              <w:rPr>
+                <w:sz w:val="40"/>
+                <w:szCs w:val="40"/>
+              </w:rPr>
+              <w:t>commit</w:t>
+            </w:r>
+            <w:proofErr w:type="gramEnd"/>
+            <w:r>
+              <w:rPr>
+                <w:sz w:val="40"/>
+                <w:szCs w:val="40"/>
+              </w:rPr>
+              <w:t xml:space="preserve"> and push.</w:t>
+            </w:r>
+          </w:p>
+        </w:tc>
+      </w:tr>
+      <w:tr>
+        <w:tc>
+          <w:tcPr>
+            <w:tcW w:w="4675" w:type="dxa"/>
+          </w:tcPr>
+          <w:p>
+            <w:pPr>
+              <w:rPr>
+                <w:sz w:val="40"/>
+                <w:szCs w:val="40"/>
+              </w:rPr>
+            </w:pPr>
+            <w:r>
+              <w:rPr>
+                <w:sz w:val="40"/>
+                <w:szCs w:val="40"/>
+              </w:rPr>
+              <w:lastRenderedPageBreak/>
+              <w:t>git log</w:t>
+            </w:r>
+          </w:p>
+          <w:p>
+            <w:pPr>
+              <w:rPr>
+                <w:sz w:val="40"/>
+                <w:szCs w:val="40"/>
+              </w:rPr>
+            </w:pPr>
+            <w:r>
+              <w:rPr>
+                <w:sz w:val="40"/>
+                <w:szCs w:val="40"/>
+              </w:rPr>
+              <w:t>options:</w:t>
+            </w:r>
+          </w:p>
+          <w:p>
+            <w:pPr>
+              <w:rPr>
+                <w:sz w:val="40"/>
+                <w:szCs w:val="40"/>
+              </w:rPr>
+            </w:pPr>
+            <w:r>
+              <w:rPr>
+                <w:sz w:val="40"/>
+                <w:szCs w:val="40"/>
+              </w:rPr>
+              <w:t>-n x (where is a number)</w:t>
+            </w:r>
+          </w:p>
+          <w:p>
+            <w:pPr>
+              <w:rPr>
+                <w:sz w:val="40"/>
+                <w:szCs w:val="40"/>
+              </w:rPr>
+            </w:pPr>
+            <w:r>
+              <w:rPr>
+                <w:sz w:val="40"/>
+                <w:szCs w:val="40"/>
+              </w:rPr>
+              <w:t>--author=”…” (changes by)</w:t>
+            </w:r>
+          </w:p>
+          <w:p>
+            <w:pPr>
+              <w:rPr>
+                <w:sz w:val="40"/>
+                <w:szCs w:val="40"/>
+              </w:rPr>
+            </w:pPr>
+            <w:r>
+              <w:rPr>
+                <w:sz w:val="40"/>
+                <w:szCs w:val="40"/>
+              </w:rPr>
+              <w:t>--after=”2021-11-22”</w:t>
+            </w:r>
+          </w:p>
+          <w:p>
+            <w:pPr>
+              <w:rPr>
+                <w:sz w:val="40"/>
+                <w:szCs w:val="40"/>
+              </w:rPr>
+            </w:pPr>
+            <w:r>
+              <w:rPr>
+                <w:sz w:val="40"/>
+                <w:szCs w:val="40"/>
+              </w:rPr>
+              <w:t>--before=”yesterday”</w:t>
+            </w:r>
+          </w:p>
+          <w:p>
+            <w:pPr>
+              <w:rPr>
+                <w:sz w:val="40"/>
+                <w:szCs w:val="40"/>
+              </w:rPr>
+            </w:pPr>
+            <w:r>
+              <w:rPr>
+                <w:sz w:val="40"/>
+                <w:szCs w:val="40"/>
+              </w:rPr>
+              <w:t xml:space="preserve">--after=”…” </w:t>
+            </w:r>
+            <w:r>
+              <w:rPr>
+                <w:sz w:val="40"/>
+                <w:szCs w:val="40"/>
+              </w:rPr>
+              <w:t>--</w:t>
+            </w:r>
+            <w:r>
+              <w:rPr>
+                <w:sz w:val="40"/>
+                <w:szCs w:val="40"/>
+              </w:rPr>
+              <w:t>before=”…”</w:t>
+            </w:r>
+          </w:p>
+        </w:tc>
+        <w:tc>
+          <w:tcPr>
+            <w:tcW w:w="4675" w:type="dxa"/>
+          </w:tcPr>
+          <w:p>
+            <w:pPr>
+              <w:rPr>
+                <w:sz w:val="40"/>
+                <w:szCs w:val="40"/>
+              </w:rPr>
+            </w:pPr>
+            <w:r>
+              <w:rPr>
+                <w:sz w:val="40"/>
+                <w:szCs w:val="40"/>
+              </w:rPr>
+              <w:t>Shows the history of your commits in the repo</w:t>
+            </w:r>
+          </w:p>
+        </w:tc>
+      </w:tr>
+    </w:tbl>
+    <w:p>
+      <w:pPr>
+        <w:rPr>
+          <w:sz w:val="40"/>
+          <w:szCs w:val="40"/>
+        </w:rPr>
+      </w:pPr>
     </w:p>
     <w:sectPr>
       <w:pgSz w:w="12240" w:h="15840"/>
@@ -760,6 +1408,25 @@
       <w:szCs w:val="56"/>
     </w:rPr>
   </w:style>
+  <w:style w:type="table" w:styleId="TableGrid">
+    <w:name w:val="Table Grid"/>
+    <w:basedOn w:val="TableNormal"/>
+    <w:uiPriority w:val="39"/>
+    <w:rsid w:val="00CE2523"/>
+    <w:pPr>
+      <w:spacing w:after="0" w:line="240" w:lineRule="auto"/>
+    </w:pPr>
+    <w:tblPr>
+      <w:tblBorders>
+        <w:top w:val="single" w:sz="4" w:space="0" w:color="auto"/>
+        <w:left w:val="single" w:sz="4" w:space="0" w:color="auto"/>
+        <w:bottom w:val="single" w:sz="4" w:space="0" w:color="auto"/>
+        <w:right w:val="single" w:sz="4" w:space="0" w:color="auto"/>
+        <w:insideH w:val="single" w:sz="4" w:space="0" w:color="auto"/>
+        <w:insideV w:val="single" w:sz="4" w:space="0" w:color="auto"/>
+      </w:tblBorders>
+    </w:tblPr>
+  </w:style>
 </w:styles>
 </file>
 

</xml_diff>